<commit_message>
update graphics in documentation
</commit_message>
<xml_diff>
--- a/Bericht.docx
+++ b/Bericht.docx
@@ -1062,15 +1062,14 @@
       </w:pPr>
       <w:r>
         <w:rPr>
-          <w:noProof/>
           <w:sz w:val="20"/>
           <w:szCs w:val="20"/>
         </w:rPr>
         <w:drawing>
-          <wp:inline distT="0" distB="0" distL="0" distR="0" wp14:anchorId="2DC32B99" wp14:editId="2166ABC0">
-            <wp:extent cx="5029200" cy="1095375"/>
-            <wp:effectExtent l="0" t="0" r="0" b="9525"/>
-            <wp:docPr id="675112485" name="Grafik 1" descr="Ein Bild, das Text, Screenshot, Farbigkeit, Kreis enthält.&#10;&#10;Automatisch generierte Beschreibung"/>
+          <wp:inline distT="0" distB="0" distL="0" distR="0" wp14:anchorId="260E85A5" wp14:editId="7DDE2CCB">
+            <wp:extent cx="5568739" cy="5076400"/>
+            <wp:effectExtent l="0" t="0" r="0" b="0"/>
+            <wp:docPr id="1687681244" name="Grafik 1" descr="Ein Bild, das Farbigkeit, Kreis, Screenshot, Text enthält.&#10;&#10;Automatisch generierte Beschreibung"/>
             <wp:cNvGraphicFramePr>
               <a:graphicFrameLocks xmlns:a="http://schemas.openxmlformats.org/drawingml/2006/main" noChangeAspect="1"/>
             </wp:cNvGraphicFramePr>
@@ -1078,155 +1077,29 @@
               <a:graphicData uri="http://schemas.openxmlformats.org/drawingml/2006/picture">
                 <pic:pic xmlns:pic="http://schemas.openxmlformats.org/drawingml/2006/picture">
                   <pic:nvPicPr>
-                    <pic:cNvPr id="675112485" name="Grafik 1" descr="Ein Bild, das Text, Screenshot, Farbigkeit, Kreis enthält.&#10;&#10;Automatisch generierte Beschreibung"/>
+                    <pic:cNvPr id="1687681244" name="Grafik 1" descr="Ein Bild, das Farbigkeit, Kreis, Screenshot, Text enthält.&#10;&#10;Automatisch generierte Beschreibung"/>
                     <pic:cNvPicPr/>
                   </pic:nvPicPr>
-                  <pic:blipFill rotWithShape="1">
+                  <pic:blipFill>
                     <a:blip r:embed="rId5"/>
-                    <a:srcRect r="12253" b="77445"/>
-                    <a:stretch/>
+                    <a:stretch>
+                      <a:fillRect/>
+                    </a:stretch>
                   </pic:blipFill>
-                  <pic:spPr bwMode="auto">
+                  <pic:spPr>
                     <a:xfrm>
                       <a:off x="0" y="0"/>
-                      <a:ext cx="5029200" cy="1095375"/>
+                      <a:ext cx="5568739" cy="5076400"/>
                     </a:xfrm>
                     <a:prstGeom prst="rect">
                       <a:avLst/>
                     </a:prstGeom>
-                    <a:ln>
-                      <a:noFill/>
-                    </a:ln>
-                    <a:extLst>
-                      <a:ext uri="{53640926-AAD7-44D8-BBD7-CCE9431645EC}">
-                        <a14:shadowObscured xmlns:a14="http://schemas.microsoft.com/office/drawing/2010/main"/>
-                      </a:ext>
-                    </a:extLst>
                   </pic:spPr>
                 </pic:pic>
               </a:graphicData>
             </a:graphic>
           </wp:inline>
         </w:drawing>
-      </w:r>
-    </w:p>
-    <w:p>
-      <w:pPr>
-        <w:rPr>
-          <w:sz w:val="20"/>
-          <w:szCs w:val="20"/>
-        </w:rPr>
-      </w:pPr>
-      <w:r>
-        <w:rPr>
-          <w:noProof/>
-          <w:sz w:val="20"/>
-          <w:szCs w:val="20"/>
-        </w:rPr>
-        <w:drawing>
-          <wp:inline distT="0" distB="0" distL="0" distR="0" wp14:anchorId="06DC4FFD" wp14:editId="0F91C59B">
-            <wp:extent cx="5731510" cy="1190625"/>
-            <wp:effectExtent l="0" t="0" r="2540" b="0"/>
-            <wp:docPr id="1336123025" name="Grafik 1" descr="Ein Bild, das Text, Screenshot, Farbigkeit, Kreis enthält.&#10;&#10;Automatisch generierte Beschreibung"/>
-            <wp:cNvGraphicFramePr>
-              <a:graphicFrameLocks xmlns:a="http://schemas.openxmlformats.org/drawingml/2006/main" noChangeAspect="1"/>
-            </wp:cNvGraphicFramePr>
-            <a:graphic xmlns:a="http://schemas.openxmlformats.org/drawingml/2006/main">
-              <a:graphicData uri="http://schemas.openxmlformats.org/drawingml/2006/picture">
-                <pic:pic xmlns:pic="http://schemas.openxmlformats.org/drawingml/2006/picture">
-                  <pic:nvPicPr>
-                    <pic:cNvPr id="1336123025" name="Grafik 1" descr="Ein Bild, das Text, Screenshot, Farbigkeit, Kreis enthält.&#10;&#10;Automatisch generierte Beschreibung"/>
-                    <pic:cNvPicPr/>
-                  </pic:nvPicPr>
-                  <pic:blipFill rotWithShape="1">
-                    <a:blip r:embed="rId5"/>
-                    <a:srcRect t="38048" b="37435"/>
-                    <a:stretch/>
-                  </pic:blipFill>
-                  <pic:spPr bwMode="auto">
-                    <a:xfrm>
-                      <a:off x="0" y="0"/>
-                      <a:ext cx="5731510" cy="1190625"/>
-                    </a:xfrm>
-                    <a:prstGeom prst="rect">
-                      <a:avLst/>
-                    </a:prstGeom>
-                    <a:ln>
-                      <a:noFill/>
-                    </a:ln>
-                    <a:extLst>
-                      <a:ext uri="{53640926-AAD7-44D8-BBD7-CCE9431645EC}">
-                        <a14:shadowObscured xmlns:a14="http://schemas.microsoft.com/office/drawing/2010/main"/>
-                      </a:ext>
-                    </a:extLst>
-                  </pic:spPr>
-                </pic:pic>
-              </a:graphicData>
-            </a:graphic>
-          </wp:inline>
-        </w:drawing>
-      </w:r>
-      <w:r>
-        <w:rPr>
-          <w:noProof/>
-          <w:sz w:val="20"/>
-          <w:szCs w:val="20"/>
-        </w:rPr>
-        <w:drawing>
-          <wp:inline distT="0" distB="0" distL="0" distR="0" wp14:anchorId="5B693CD1" wp14:editId="0F0D9A6E">
-            <wp:extent cx="5731510" cy="1179830"/>
-            <wp:effectExtent l="0" t="0" r="2540" b="0"/>
-            <wp:docPr id="1448464459" name="Grafik 1" descr="Ein Bild, das Text, Screenshot, Farbigkeit, Kreis enthält.&#10;&#10;Automatisch generierte Beschreibung"/>
-            <wp:cNvGraphicFramePr>
-              <a:graphicFrameLocks xmlns:a="http://schemas.openxmlformats.org/drawingml/2006/main" noChangeAspect="1"/>
-            </wp:cNvGraphicFramePr>
-            <a:graphic xmlns:a="http://schemas.openxmlformats.org/drawingml/2006/main">
-              <a:graphicData uri="http://schemas.openxmlformats.org/drawingml/2006/picture">
-                <pic:pic xmlns:pic="http://schemas.openxmlformats.org/drawingml/2006/picture">
-                  <pic:nvPicPr>
-                    <pic:cNvPr id="1448464459" name="Grafik 1" descr="Ein Bild, das Text, Screenshot, Farbigkeit, Kreis enthält.&#10;&#10;Automatisch generierte Beschreibung"/>
-                    <pic:cNvPicPr/>
-                  </pic:nvPicPr>
-                  <pic:blipFill rotWithShape="1">
-                    <a:blip r:embed="rId5"/>
-                    <a:srcRect t="75706"/>
-                    <a:stretch/>
-                  </pic:blipFill>
-                  <pic:spPr bwMode="auto">
-                    <a:xfrm>
-                      <a:off x="0" y="0"/>
-                      <a:ext cx="5731510" cy="1179830"/>
-                    </a:xfrm>
-                    <a:prstGeom prst="rect">
-                      <a:avLst/>
-                    </a:prstGeom>
-                    <a:ln>
-                      <a:noFill/>
-                    </a:ln>
-                    <a:extLst>
-                      <a:ext uri="{53640926-AAD7-44D8-BBD7-CCE9431645EC}">
-                        <a14:shadowObscured xmlns:a14="http://schemas.microsoft.com/office/drawing/2010/main"/>
-                      </a:ext>
-                    </a:extLst>
-                  </pic:spPr>
-                </pic:pic>
-              </a:graphicData>
-            </a:graphic>
-          </wp:inline>
-        </w:drawing>
-      </w:r>
-    </w:p>
-    <w:p>
-      <w:pPr>
-        <w:rPr>
-          <w:rFonts w:asciiTheme="majorHAnsi" w:eastAsiaTheme="majorEastAsia" w:hAnsiTheme="majorHAnsi" w:cstheme="majorBidi"/>
-          <w:color w:val="2F5496" w:themeColor="accent1" w:themeShade="BF"/>
-          <w:sz w:val="20"/>
-          <w:szCs w:val="32"/>
-        </w:rPr>
-      </w:pPr>
-      <w:r>
-        <w:br w:type="page"/>
       </w:r>
     </w:p>
     <w:p>

</xml_diff>